<commit_message>
Add BaCoN II and symlink train_data and test_data in BaCoN/Data to BaCoN-II/Data
</commit_message>
<xml_diff>
--- a/Diary.docx
+++ b/Diary.docx
@@ -297,10 +297,7 @@
         </w:numPr>
       </w:pPr>
       <w:r>
-        <w:t xml:space="preserve">Will try explaining what I’ve understood </w:t>
-      </w:r>
-      <w:r>
-        <w:t>about power spectra:</w:t>
+        <w:t>Will try explaining what I’ve understood about power spectra:</w:t>
       </w:r>
     </w:p>
     <w:p>
@@ -370,7 +367,13 @@
         </w:numPr>
       </w:pPr>
       <w:r>
-        <w:t>Why does energy density reveal about both dark energy and dark matter?</w:t>
+        <w:t>Why does density</w:t>
+      </w:r>
+      <w:r>
+        <w:t xml:space="preserve"> contrast</w:t>
+      </w:r>
+      <w:r>
+        <w:t xml:space="preserve"> reveal about both dark energy and dark matter?</w:t>
       </w:r>
     </w:p>
     <w:p>
@@ -382,7 +385,7 @@
         </w:numPr>
       </w:pPr>
       <w:r>
-        <w:t>Understand idea of comoving volume a bit better.</w:t>
+        <w:t>Power spectrum w.r.t k is thus the average of the squared modulus components across all directions for a magnitude k.</w:t>
       </w:r>
     </w:p>
     <w:p>
@@ -394,8 +397,19 @@
         </w:numPr>
       </w:pPr>
       <w:r>
-        <w:t>Fourier components with wavenumbers k thus describe oscillations at length scales 2pi/k?</w:t>
-      </w:r>
+        <w:t xml:space="preserve">New physics </w:t>
+      </w:r>
+      <w:r>
+        <w:sym w:font="Wingdings" w:char="F0E0"/>
+      </w:r>
+      <w:r>
+        <w:t xml:space="preserve"> not lambda </w:t>
+      </w:r>
+      <w:proofErr w:type="spellStart"/>
+      <w:r>
+        <w:t>cdm</w:t>
+      </w:r>
+      <w:proofErr w:type="spellEnd"/>
     </w:p>
     <w:p>
       <w:pPr>
@@ -406,7 +420,27 @@
         </w:numPr>
       </w:pPr>
       <w:r>
-        <w:t>Power spectrum w.r.t k is thus the average of the squared modulus components across all directions for a magnitude k.</w:t>
+        <w:t xml:space="preserve">Input to BNN = spectrum normalised by </w:t>
+      </w:r>
+      <w:proofErr w:type="spellStart"/>
+      <w:r>
+        <w:t>planck</w:t>
+      </w:r>
+      <w:proofErr w:type="spellEnd"/>
+      <w:r>
+        <w:t xml:space="preserve"> spectrum and centred around 1</w:t>
+      </w:r>
+    </w:p>
+    <w:p>
+      <w:pPr>
+        <w:pStyle w:val="ListParagraph"/>
+        <w:numPr>
+          <w:ilvl w:val="0"/>
+          <w:numId w:val="1"/>
+        </w:numPr>
+      </w:pPr>
+      <w:r>
+        <w:t>From readme:</w:t>
       </w:r>
     </w:p>
     <w:p>
@@ -417,20 +451,133 @@
           <w:numId w:val="1"/>
         </w:numPr>
       </w:pPr>
-      <w:r>
-        <w:t xml:space="preserve">New physics </w:t>
+      <w:proofErr w:type="spellStart"/>
+      <w:r>
+        <w:t>Datagenerator</w:t>
+      </w:r>
+      <w:proofErr w:type="spellEnd"/>
+      <w:r>
+        <w:t xml:space="preserve"> reads data in format (by cols): k, redshift bins 1,2,3.</w:t>
+      </w:r>
+    </w:p>
+    <w:p>
+      <w:pPr>
+        <w:pStyle w:val="ListParagraph"/>
+        <w:numPr>
+          <w:ilvl w:val="0"/>
+          <w:numId w:val="1"/>
+        </w:numPr>
+      </w:pPr>
+      <w:r>
+        <w:t>Questions:</w:t>
+      </w:r>
+    </w:p>
+    <w:p>
+      <w:pPr>
+        <w:pStyle w:val="ListParagraph"/>
+        <w:numPr>
+          <w:ilvl w:val="1"/>
+          <w:numId w:val="1"/>
+        </w:numPr>
+      </w:pPr>
+      <w:r>
+        <w:t xml:space="preserve">What does the </w:t>
+      </w:r>
+      <w:proofErr w:type="spellStart"/>
+      <w:r>
+        <w:t>datagenerator</w:t>
+      </w:r>
+      <w:proofErr w:type="spellEnd"/>
+      <w:r>
+        <w:t xml:space="preserve"> file do exactly (besides add noise and scramble example indices)?</w:t>
+      </w:r>
+      <w:r>
+        <w:t xml:space="preserve"> Is that it?</w:t>
+      </w:r>
+    </w:p>
+    <w:p>
+      <w:pPr>
+        <w:pStyle w:val="ListParagraph"/>
+        <w:numPr>
+          <w:ilvl w:val="1"/>
+          <w:numId w:val="1"/>
+        </w:numPr>
+      </w:pPr>
+      <w:r>
+        <w:t>Why are there various power spectra for each theory if they are all computed by the same package with the same parameters</w:t>
+      </w:r>
+      <w:r>
+        <w:t>? Different model parameters per iteration?</w:t>
+      </w:r>
+    </w:p>
+    <w:p>
+      <w:pPr>
+        <w:pStyle w:val="ListParagraph"/>
+        <w:numPr>
+          <w:ilvl w:val="1"/>
+          <w:numId w:val="1"/>
+        </w:numPr>
+      </w:pPr>
+      <w:r>
+        <w:t>Why do unknown models necessarily produce signals correlated in space and time</w:t>
+      </w:r>
+      <w:r>
+        <w:t xml:space="preserve"> </w:t>
       </w:r>
       <w:r>
         <w:sym w:font="Wingdings" w:char="F0E0"/>
       </w:r>
       <w:r>
-        <w:t xml:space="preserve"> not lambda </w:t>
+        <w:t xml:space="preserve"> don’t expect discontinuities in physical quantities.</w:t>
+      </w:r>
+    </w:p>
+    <w:p>
+      <w:pPr>
+        <w:pStyle w:val="ListParagraph"/>
+        <w:numPr>
+          <w:ilvl w:val="1"/>
+          <w:numId w:val="1"/>
+        </w:numPr>
+        <w:shd w:val="clear" w:color="auto" w:fill="FFC000"/>
+      </w:pPr>
+      <w:r>
+        <w:lastRenderedPageBreak/>
+        <w:t>What is MCMC / explain the bottom of the tree in paper.</w:t>
+      </w:r>
+      <w:r>
+        <w:t xml:space="preserve"> </w:t>
+      </w:r>
+      <w:r>
+        <w:sym w:font="Wingdings" w:char="F0E0"/>
+      </w:r>
+      <w:r>
+        <w:t xml:space="preserve"> </w:t>
       </w:r>
       <w:proofErr w:type="spellStart"/>
       <w:r>
-        <w:t>cdm</w:t>
+        <w:t>statisitical</w:t>
       </w:r>
       <w:proofErr w:type="spellEnd"/>
+      <w:r>
+        <w:t xml:space="preserve"> analysis probing parameter space using a Markov chain, we end up sampling the more probable parameters </w:t>
+      </w:r>
+      <w:r>
+        <w:sym w:font="Wingdings" w:char="F0E0"/>
+      </w:r>
+      <w:r>
+        <w:t xml:space="preserve"> we can create pdfs in parameter space </w:t>
+      </w:r>
+      <w:r>
+        <w:sym w:font="Wingdings" w:char="F0E0"/>
+      </w:r>
+      <w:r>
+        <w:t xml:space="preserve">give most likely parameters and errors in estimated </w:t>
+      </w:r>
+      <w:proofErr w:type="gramStart"/>
+      <w:r>
+        <w:t>values</w:t>
+      </w:r>
+      <w:proofErr w:type="gramEnd"/>
     </w:p>
     <w:p>
       <w:pPr>
@@ -439,113 +586,368 @@
           <w:ilvl w:val="1"/>
           <w:numId w:val="1"/>
         </w:numPr>
-      </w:pPr>
-      <w:r>
-        <w:t xml:space="preserve">Input to BNN = spectrum normalised by </w:t>
+        <w:shd w:val="clear" w:color="auto" w:fill="FFC000"/>
+      </w:pPr>
+      <w:r>
+        <w:t>Covariance formula page 4 of paper.</w:t>
+      </w:r>
+    </w:p>
+    <w:p>
+      <w:pPr>
+        <w:pStyle w:val="ListParagraph"/>
+        <w:numPr>
+          <w:ilvl w:val="1"/>
+          <w:numId w:val="1"/>
+        </w:numPr>
+        <w:shd w:val="clear" w:color="auto" w:fill="FFC000"/>
+      </w:pPr>
+      <w:r>
+        <w:t>Is there a reason why BNN’s estimated classification probabilities are not representative of real probabilities (page 4)?</w:t>
+      </w:r>
+    </w:p>
+    <w:p>
+      <w:pPr>
+        <w:pStyle w:val="ListParagraph"/>
+        <w:numPr>
+          <w:ilvl w:val="0"/>
+          <w:numId w:val="1"/>
+        </w:numPr>
+      </w:pPr>
+      <w:r>
+        <w:t>How much theory do I need to understand for the two approaches suggested by ben? How would you suggest quickly absorbing the theory (suggest a review paper perhaps?)</w:t>
+      </w:r>
+    </w:p>
+    <w:p/>
+    <w:p>
+      <w:r>
+        <w:t>Project Ideas:</w:t>
+      </w:r>
+    </w:p>
+    <w:p>
+      <w:pPr>
+        <w:pStyle w:val="ListParagraph"/>
+        <w:numPr>
+          <w:ilvl w:val="0"/>
+          <w:numId w:val="1"/>
+        </w:numPr>
+        <w:shd w:val="clear" w:color="auto" w:fill="FFC000"/>
+      </w:pPr>
+      <w:r>
+        <w:t>Ben’s suggestions: Why is the ML approach worth an entire project? Surely optimising the models and then evaluating generalisation is a reasonable project?</w:t>
+      </w:r>
+    </w:p>
+    <w:p>
+      <w:pPr>
+        <w:pStyle w:val="ListParagraph"/>
+        <w:numPr>
+          <w:ilvl w:val="0"/>
+          <w:numId w:val="1"/>
+        </w:numPr>
+        <w:shd w:val="clear" w:color="auto" w:fill="A8D08D" w:themeFill="accent6" w:themeFillTint="99"/>
+      </w:pPr>
+      <w:r>
+        <w:t>Page 3, inclusion alternate theories</w:t>
+      </w:r>
+    </w:p>
+    <w:p>
+      <w:pPr>
+        <w:pStyle w:val="ListParagraph"/>
+        <w:numPr>
+          <w:ilvl w:val="0"/>
+          <w:numId w:val="1"/>
+        </w:numPr>
+        <w:shd w:val="clear" w:color="auto" w:fill="FFC000"/>
+      </w:pPr>
+      <w:r>
+        <w:t>Using other software packages</w:t>
+      </w:r>
+    </w:p>
+    <w:p/>
+    <w:p>
+      <w:r>
+        <w:t>Theory to learn:</w:t>
+      </w:r>
+    </w:p>
+    <w:p>
+      <w:pPr>
+        <w:pStyle w:val="ListParagraph"/>
+        <w:numPr>
+          <w:ilvl w:val="0"/>
+          <w:numId w:val="1"/>
+        </w:numPr>
+      </w:pPr>
+      <w:r>
+        <w:t>Convolution</w:t>
+      </w:r>
+      <w:r>
+        <w:t>al</w:t>
+      </w:r>
+      <w:r>
+        <w:t xml:space="preserve"> BNN in detail</w:t>
+      </w:r>
+    </w:p>
+    <w:p/>
+    <w:p>
+      <w:pPr>
+        <w:rPr>
+          <w:b/>
+          <w:bCs/>
+        </w:rPr>
+      </w:pPr>
+      <w:r>
+        <w:rPr>
+          <w:b/>
+          <w:bCs/>
+        </w:rPr>
+        <w:t xml:space="preserve">Week </w:t>
+      </w:r>
+      <w:r>
+        <w:rPr>
+          <w:b/>
+          <w:bCs/>
+        </w:rPr>
+        <w:t>3</w:t>
+      </w:r>
+      <w:r>
+        <w:rPr>
+          <w:b/>
+          <w:bCs/>
+        </w:rPr>
+        <w:t>:</w:t>
+      </w:r>
+    </w:p>
+    <w:p/>
+    <w:p>
+      <w:r>
+        <w:t>Meeting:</w:t>
+      </w:r>
+    </w:p>
+    <w:p/>
+    <w:p>
+      <w:pPr>
+        <w:pStyle w:val="ListParagraph"/>
+        <w:numPr>
+          <w:ilvl w:val="0"/>
+          <w:numId w:val="1"/>
+        </w:numPr>
+      </w:pPr>
+      <w:r>
+        <w:t>Dark matter is entirely based on gravitational evidence.</w:t>
+      </w:r>
+    </w:p>
+    <w:p>
+      <w:pPr>
+        <w:pStyle w:val="ListParagraph"/>
+        <w:numPr>
+          <w:ilvl w:val="0"/>
+          <w:numId w:val="1"/>
+        </w:numPr>
+      </w:pPr>
+      <w:r>
+        <w:t>Slightly different definition of power spectrum (potentially equivalent) between Ben’s definition and Cosmology notes definition. Cosmology definition looks at correlations between points.</w:t>
+      </w:r>
+    </w:p>
+    <w:p>
+      <w:pPr>
+        <w:pStyle w:val="ListParagraph"/>
+        <w:numPr>
+          <w:ilvl w:val="0"/>
+          <w:numId w:val="1"/>
+        </w:numPr>
+      </w:pPr>
+      <w:r>
+        <w:t>To measure density contrast, we measure redshift of all galaxies, and match pairs of galaxies at similar redshift, find the redshift, regress and ft.</w:t>
+      </w:r>
+    </w:p>
+    <w:p>
+      <w:pPr>
+        <w:pStyle w:val="ListParagraph"/>
+        <w:numPr>
+          <w:ilvl w:val="0"/>
+          <w:numId w:val="1"/>
+        </w:numPr>
+      </w:pPr>
+      <w:r>
+        <w:t xml:space="preserve">Ben to send </w:t>
+      </w:r>
+      <w:proofErr w:type="gramStart"/>
+      <w:r>
+        <w:t>paper</w:t>
+      </w:r>
+      <w:proofErr w:type="gramEnd"/>
+    </w:p>
+    <w:p>
+      <w:pPr>
+        <w:pStyle w:val="ListParagraph"/>
+        <w:numPr>
+          <w:ilvl w:val="0"/>
+          <w:numId w:val="1"/>
+        </w:numPr>
+      </w:pPr>
+      <w:r>
+        <w:t xml:space="preserve">Power spectrum </w:t>
+      </w:r>
+      <w:r>
+        <w:sym w:font="Wingdings" w:char="F0E0"/>
+      </w:r>
+      <w:r>
+        <w:t xml:space="preserve"> </w:t>
+      </w:r>
+      <w:proofErr w:type="gramStart"/>
+      <w:r>
+        <w:t>two point</w:t>
+      </w:r>
+      <w:proofErr w:type="gramEnd"/>
+      <w:r>
+        <w:t xml:space="preserve"> correlation of a field.</w:t>
+      </w:r>
+    </w:p>
+    <w:p>
+      <w:pPr>
+        <w:pStyle w:val="ListParagraph"/>
+        <w:numPr>
+          <w:ilvl w:val="0"/>
+          <w:numId w:val="1"/>
+        </w:numPr>
+      </w:pPr>
+      <w:r>
+        <w:t>CMB temperature power spectrum is the density contrast power spectrum of the early universe.</w:t>
+      </w:r>
+    </w:p>
+    <w:p>
+      <w:pPr>
+        <w:pStyle w:val="ListParagraph"/>
+        <w:numPr>
+          <w:ilvl w:val="0"/>
+          <w:numId w:val="1"/>
+        </w:numPr>
+      </w:pPr>
+      <w:r>
+        <w:t xml:space="preserve">Density contrast is of the (total) </w:t>
+      </w:r>
+      <w:r>
+        <w:rPr>
+          <w:u w:val="single"/>
+        </w:rPr>
+        <w:t>matter</w:t>
+      </w:r>
+      <w:r>
+        <w:t xml:space="preserve"> energy density (radiation has a really low contribution)</w:t>
+      </w:r>
+    </w:p>
+    <w:p>
+      <w:pPr>
+        <w:pStyle w:val="ListParagraph"/>
+        <w:numPr>
+          <w:ilvl w:val="0"/>
+          <w:numId w:val="1"/>
+        </w:numPr>
+      </w:pPr>
+      <w:r>
+        <w:t xml:space="preserve">We treat total matter abundance as approximately equal to dark matter </w:t>
+      </w:r>
+      <w:r>
+        <w:sym w:font="Wingdings" w:char="F0E0"/>
+      </w:r>
+      <w:r>
+        <w:t xml:space="preserve"> density contrast tells us mainly about dark matter.</w:t>
+      </w:r>
+    </w:p>
+    <w:p>
+      <w:pPr>
+        <w:pStyle w:val="ListParagraph"/>
+        <w:numPr>
+          <w:ilvl w:val="0"/>
+          <w:numId w:val="1"/>
+        </w:numPr>
+      </w:pPr>
+      <w:r>
+        <w:t>Applying energy and momentum conservation to the density contrast in the context of the expanding universe causes dark energy to enter in the Hubble factor (dark energy affects the rate of the universe’s expansion</w:t>
+      </w:r>
+      <w:proofErr w:type="gramStart"/>
+      <w:r>
+        <w:t>).--</w:t>
+      </w:r>
+      <w:proofErr w:type="gramEnd"/>
+      <w:r>
+        <w:t xml:space="preserve">&gt; looking at different redshifts helps </w:t>
       </w:r>
       <w:proofErr w:type="spellStart"/>
       <w:r>
-        <w:t>planck</w:t>
+        <w:t>with out</w:t>
       </w:r>
       <w:proofErr w:type="spellEnd"/>
       <w:r>
-        <w:t xml:space="preserve"> spectrum and centred around 1</w:t>
-      </w:r>
-    </w:p>
-    <w:p>
-      <w:pPr>
-        <w:pStyle w:val="ListParagraph"/>
-        <w:numPr>
-          <w:ilvl w:val="0"/>
-          <w:numId w:val="1"/>
-        </w:numPr>
-      </w:pPr>
-      <w:r>
-        <w:t>From readme:</w:t>
-      </w:r>
-    </w:p>
-    <w:p>
-      <w:pPr>
-        <w:pStyle w:val="ListParagraph"/>
-        <w:numPr>
-          <w:ilvl w:val="1"/>
-          <w:numId w:val="1"/>
-        </w:numPr>
-      </w:pPr>
+        <w:t xml:space="preserve"> prediction of dark energy.</w:t>
+      </w:r>
+    </w:p>
+    <w:p>
+      <w:pPr>
+        <w:pStyle w:val="ListParagraph"/>
+        <w:numPr>
+          <w:ilvl w:val="0"/>
+          <w:numId w:val="1"/>
+        </w:numPr>
+      </w:pPr>
+      <w:r>
+        <w:t>Modified bacon from Ben’s student more readable + new dataset</w:t>
+      </w:r>
+    </w:p>
+    <w:p>
+      <w:pPr>
+        <w:pStyle w:val="ListParagraph"/>
+        <w:numPr>
+          <w:ilvl w:val="0"/>
+          <w:numId w:val="1"/>
+        </w:numPr>
+      </w:pPr>
+      <w:r>
+        <w:t>Might be more manageable using smaller dataset.</w:t>
+      </w:r>
+    </w:p>
+    <w:p/>
+    <w:p>
       <w:proofErr w:type="spellStart"/>
       <w:r>
-        <w:t>Datagenerator</w:t>
+        <w:t>Todo</w:t>
       </w:r>
       <w:proofErr w:type="spellEnd"/>
       <w:r>
-        <w:t xml:space="preserve"> reads data in format (by cols): k, redshift bins 1,2,3.</w:t>
-      </w:r>
-    </w:p>
-    <w:p>
-      <w:pPr>
-        <w:pStyle w:val="ListParagraph"/>
-        <w:numPr>
-          <w:ilvl w:val="0"/>
-          <w:numId w:val="1"/>
-        </w:numPr>
-      </w:pPr>
-      <w:r>
-        <w:t>Questions:</w:t>
-      </w:r>
-    </w:p>
-    <w:p>
-      <w:pPr>
-        <w:pStyle w:val="ListParagraph"/>
-        <w:numPr>
-          <w:ilvl w:val="1"/>
-          <w:numId w:val="1"/>
-        </w:numPr>
-      </w:pPr>
-      <w:r>
-        <w:t xml:space="preserve">What does the </w:t>
-      </w:r>
-      <w:proofErr w:type="spellStart"/>
-      <w:r>
-        <w:t>datagenerator</w:t>
-      </w:r>
-      <w:proofErr w:type="spellEnd"/>
-      <w:r>
-        <w:t xml:space="preserve"> file do exactly (besides add noise and scramble example indices)?</w:t>
-      </w:r>
-      <w:r>
-        <w:t xml:space="preserve"> Is that it?</w:t>
-      </w:r>
-    </w:p>
-    <w:p>
-      <w:pPr>
-        <w:pStyle w:val="ListParagraph"/>
-        <w:numPr>
-          <w:ilvl w:val="1"/>
+        <w:t xml:space="preserve">: </w:t>
+      </w:r>
+    </w:p>
+    <w:p>
+      <w:pPr>
+        <w:pStyle w:val="ListParagraph"/>
+        <w:numPr>
+          <w:ilvl w:val="0"/>
+          <w:numId w:val="1"/>
+        </w:numPr>
+      </w:pPr>
+      <w:r>
+        <w:t xml:space="preserve">Use updated </w:t>
+      </w:r>
+      <w:proofErr w:type="gramStart"/>
+      <w:r>
+        <w:t>bacon</w:t>
+      </w:r>
+      <w:proofErr w:type="gramEnd"/>
+    </w:p>
+    <w:p>
+      <w:pPr>
+        <w:pStyle w:val="ListParagraph"/>
+        <w:numPr>
+          <w:ilvl w:val="0"/>
           <w:numId w:val="1"/>
         </w:numPr>
       </w:pPr>
       <w:r>
         <w:lastRenderedPageBreak/>
-        <w:t>Why are there various power spectra for each theory if they are all computed by the same package with the same parameters</w:t>
-      </w:r>
-      <w:r>
-        <w:t>? Different model parameters per iteration?</w:t>
-      </w:r>
-    </w:p>
-    <w:p>
-      <w:pPr>
-        <w:pStyle w:val="ListParagraph"/>
-        <w:numPr>
-          <w:ilvl w:val="1"/>
-          <w:numId w:val="1"/>
-        </w:numPr>
-      </w:pPr>
-      <w:r>
-        <w:t xml:space="preserve">Why do unknown models necessarily produce signals correlated in space and </w:t>
+        <w:t xml:space="preserve">Read entire bacon </w:t>
       </w:r>
       <w:proofErr w:type="gramStart"/>
       <w:r>
-        <w:t>time</w:t>
+        <w:t>paper</w:t>
       </w:r>
       <w:proofErr w:type="gramEnd"/>
     </w:p>
@@ -553,143 +955,58 @@
       <w:pPr>
         <w:pStyle w:val="ListParagraph"/>
         <w:numPr>
-          <w:ilvl w:val="1"/>
-          <w:numId w:val="1"/>
-        </w:numPr>
-        <w:shd w:val="clear" w:color="auto" w:fill="FFC000"/>
-      </w:pPr>
-      <w:r>
-        <w:t>What is MCMC / explain the bottom of the tree in paper.</w:t>
-      </w:r>
-    </w:p>
-    <w:p>
-      <w:pPr>
-        <w:pStyle w:val="ListParagraph"/>
-        <w:numPr>
-          <w:ilvl w:val="1"/>
-          <w:numId w:val="1"/>
-        </w:numPr>
-        <w:shd w:val="clear" w:color="auto" w:fill="FFC000"/>
-      </w:pPr>
-      <w:r>
-        <w:t>Covariance formula page 4 of paper.</w:t>
-      </w:r>
-    </w:p>
-    <w:p>
-      <w:pPr>
-        <w:pStyle w:val="ListParagraph"/>
-        <w:numPr>
-          <w:ilvl w:val="1"/>
-          <w:numId w:val="1"/>
-        </w:numPr>
-        <w:shd w:val="clear" w:color="auto" w:fill="FFC000"/>
-      </w:pPr>
-      <w:r>
-        <w:t>Is there a reason why BNN’s estimated classification probabilities are not representative of real probabilities (page 4)?</w:t>
-      </w:r>
-    </w:p>
-    <w:p>
-      <w:pPr>
-        <w:pStyle w:val="ListParagraph"/>
-        <w:numPr>
-          <w:ilvl w:val="0"/>
-          <w:numId w:val="1"/>
-        </w:numPr>
-      </w:pPr>
-      <w:r>
-        <w:t>How much theory do I need to understand for the two approaches suggested by ben? How would you suggest quickly absorbing the theory</w:t>
-      </w:r>
-      <w:r>
-        <w:t xml:space="preserve"> (suggest a review paper perhaps?)</w:t>
-      </w:r>
-    </w:p>
-    <w:p/>
-    <w:p>
-      <w:r>
-        <w:t>Project Ideas:</w:t>
-      </w:r>
-    </w:p>
-    <w:p>
-      <w:pPr>
-        <w:pStyle w:val="ListParagraph"/>
-        <w:numPr>
-          <w:ilvl w:val="0"/>
-          <w:numId w:val="1"/>
-        </w:numPr>
-        <w:shd w:val="clear" w:color="auto" w:fill="FFC000"/>
-      </w:pPr>
-      <w:r>
-        <w:t xml:space="preserve">Ben’s suggestions: </w:t>
-      </w:r>
-      <w:r>
-        <w:t>Why is the ML approach worth an entire project? Surely optimising the models and then evaluating generalisation is a reasonable project?</w:t>
-      </w:r>
-    </w:p>
-    <w:p>
-      <w:pPr>
-        <w:pStyle w:val="ListParagraph"/>
-        <w:numPr>
-          <w:ilvl w:val="0"/>
-          <w:numId w:val="1"/>
-        </w:numPr>
-        <w:shd w:val="clear" w:color="auto" w:fill="FFC000"/>
-      </w:pPr>
-      <w:r>
-        <w:t>Page 2 of paper, the idea of using well defined probability distributions which account for all sources of uncertainty.</w:t>
-      </w:r>
-    </w:p>
-    <w:p>
-      <w:pPr>
-        <w:pStyle w:val="ListParagraph"/>
-        <w:numPr>
-          <w:ilvl w:val="0"/>
-          <w:numId w:val="1"/>
-        </w:numPr>
-        <w:shd w:val="clear" w:color="auto" w:fill="FFC000"/>
-      </w:pPr>
-      <w:r>
-        <w:t>Page 3, inclusion alternate theories</w:t>
-      </w:r>
-    </w:p>
-    <w:p>
-      <w:pPr>
-        <w:pStyle w:val="ListParagraph"/>
-        <w:numPr>
-          <w:ilvl w:val="0"/>
-          <w:numId w:val="1"/>
-        </w:numPr>
-        <w:shd w:val="clear" w:color="auto" w:fill="FFC000"/>
-      </w:pPr>
-      <w:r>
-        <w:t>Modifying the network such that the classification probabilities are representative (page 4)</w:t>
-      </w:r>
-    </w:p>
-    <w:p/>
-    <w:p/>
-    <w:p>
-      <w:r>
-        <w:t>Theory to learn:</w:t>
-      </w:r>
-    </w:p>
-    <w:p>
-      <w:pPr>
-        <w:pStyle w:val="ListParagraph"/>
-        <w:numPr>
-          <w:ilvl w:val="0"/>
-          <w:numId w:val="1"/>
-        </w:numPr>
-      </w:pPr>
-      <w:r>
-        <w:t>Convolution</w:t>
-      </w:r>
-      <w:r>
-        <w:t>al</w:t>
-      </w:r>
-      <w:r>
-        <w:t xml:space="preserve"> BNN in detail</w:t>
-      </w:r>
-    </w:p>
-    <w:p/>
+          <w:ilvl w:val="0"/>
+          <w:numId w:val="1"/>
+        </w:numPr>
+      </w:pPr>
+      <w:r>
+        <w:t xml:space="preserve">Fully understand the code and do the example </w:t>
+      </w:r>
+      <w:proofErr w:type="gramStart"/>
+      <w:r>
+        <w:t>classification</w:t>
+      </w:r>
+      <w:proofErr w:type="gramEnd"/>
+    </w:p>
+    <w:p>
+      <w:pPr>
+        <w:pStyle w:val="ListParagraph"/>
+        <w:numPr>
+          <w:ilvl w:val="0"/>
+          <w:numId w:val="1"/>
+        </w:numPr>
+      </w:pPr>
+      <w:r>
+        <w:t>Skim through other papers</w:t>
+      </w:r>
+    </w:p>
+    <w:p>
+      <w:pPr>
+        <w:ind w:left="360"/>
+      </w:pPr>
+    </w:p>
+    <w:p>
+      <w:pPr>
+        <w:rPr>
+          <w:b/>
+          <w:bCs/>
+        </w:rPr>
+      </w:pPr>
+      <w:r>
+        <w:rPr>
+          <w:b/>
+          <w:bCs/>
+        </w:rPr>
+        <w:t>Week 4</w:t>
+      </w:r>
+      <w:r>
+        <w:rPr>
+          <w:b/>
+          <w:bCs/>
+        </w:rPr>
+        <w:t>:</w:t>
+      </w:r>
+    </w:p>
     <w:sectPr>
       <w:pgSz w:w="11906" w:h="16838"/>
       <w:pgMar w:top="1440" w:right="1440" w:bottom="1440" w:left="1440" w:header="708" w:footer="708" w:gutter="0"/>

</xml_diff>

<commit_message>
Change to test.py logfile naming convention
</commit_message>
<xml_diff>
--- a/Diary.docx
+++ b/Diary.docx
@@ -1005,6 +1005,454 @@
           <w:bCs/>
         </w:rPr>
         <w:t>:</w:t>
+      </w:r>
+    </w:p>
+    <w:p>
+      <w:pPr>
+        <w:rPr>
+          <w:b/>
+          <w:bCs/>
+        </w:rPr>
+      </w:pPr>
+    </w:p>
+    <w:p>
+      <w:r>
+        <w:t>Work done during week:</w:t>
+      </w:r>
+    </w:p>
+    <w:p>
+      <w:pPr>
+        <w:pStyle w:val="ListParagraph"/>
+        <w:numPr>
+          <w:ilvl w:val="0"/>
+          <w:numId w:val="1"/>
+        </w:numPr>
+      </w:pPr>
+      <w:r>
+        <w:t xml:space="preserve">Read </w:t>
+      </w:r>
+      <w:r>
+        <w:t xml:space="preserve">some more of </w:t>
+      </w:r>
+      <w:r>
+        <w:t>bacon paper.</w:t>
+      </w:r>
+    </w:p>
+    <w:p/>
+    <w:p>
+      <w:r>
+        <w:t>Project ideas:</w:t>
+      </w:r>
+    </w:p>
+    <w:p>
+      <w:pPr>
+        <w:pStyle w:val="ListParagraph"/>
+        <w:numPr>
+          <w:ilvl w:val="0"/>
+          <w:numId w:val="1"/>
+        </w:numPr>
+        <w:rPr>
+          <w:highlight w:val="green"/>
+        </w:rPr>
+      </w:pPr>
+      <w:r>
+        <w:rPr>
+          <w:highlight w:val="green"/>
+        </w:rPr>
+        <w:t>Inclusion of alternate theories</w:t>
+      </w:r>
+      <w:r>
+        <w:rPr>
+          <w:highlight w:val="green"/>
+        </w:rPr>
+        <w:t xml:space="preserve"> </w:t>
+      </w:r>
+      <w:r>
+        <w:rPr>
+          <w:highlight w:val="green"/>
+        </w:rPr>
+        <w:sym w:font="Wingdings" w:char="F0E0"/>
+      </w:r>
+      <w:r>
+        <w:rPr>
+          <w:highlight w:val="green"/>
+        </w:rPr>
+        <w:t xml:space="preserve"> data from ben on untested theories</w:t>
+      </w:r>
+    </w:p>
+    <w:p>
+      <w:pPr>
+        <w:pStyle w:val="ListParagraph"/>
+        <w:numPr>
+          <w:ilvl w:val="0"/>
+          <w:numId w:val="1"/>
+        </w:numPr>
+        <w:rPr>
+          <w:highlight w:val="green"/>
+        </w:rPr>
+      </w:pPr>
+      <w:r>
+        <w:rPr>
+          <w:highlight w:val="green"/>
+        </w:rPr>
+        <w:t xml:space="preserve">Eliminating the need for a two-label by inclusion of enough theories in five-label? See IV F. </w:t>
+      </w:r>
+    </w:p>
+    <w:p>
+      <w:pPr>
+        <w:pStyle w:val="ListParagraph"/>
+        <w:numPr>
+          <w:ilvl w:val="0"/>
+          <w:numId w:val="1"/>
+        </w:numPr>
+        <w:rPr>
+          <w:strike/>
+        </w:rPr>
+      </w:pPr>
+      <w:r>
+        <w:rPr>
+          <w:strike/>
+        </w:rPr>
+        <w:t>Alternative software packages</w:t>
+      </w:r>
+    </w:p>
+    <w:p>
+      <w:pPr>
+        <w:pStyle w:val="ListParagraph"/>
+        <w:numPr>
+          <w:ilvl w:val="0"/>
+          <w:numId w:val="1"/>
+        </w:numPr>
+        <w:rPr>
+          <w:strike/>
+        </w:rPr>
+      </w:pPr>
+      <w:r>
+        <w:rPr>
+          <w:strike/>
+        </w:rPr>
+        <w:t xml:space="preserve">Randomly generated (unknown data) </w:t>
+      </w:r>
+      <w:r>
+        <w:rPr>
+          <w:strike/>
+        </w:rPr>
+        <w:sym w:font="Wingdings" w:char="F0E0"/>
+      </w:r>
+      <w:r>
+        <w:rPr>
+          <w:strike/>
+        </w:rPr>
+        <w:t xml:space="preserve"> improve methodology, relies on </w:t>
+      </w:r>
+      <w:proofErr w:type="spellStart"/>
+      <w:r>
+        <w:rPr>
+          <w:strike/>
+        </w:rPr>
+        <w:t>ReACT</w:t>
+      </w:r>
+      <w:proofErr w:type="spellEnd"/>
+      <w:r>
+        <w:rPr>
+          <w:strike/>
+        </w:rPr>
+        <w:t xml:space="preserve"> sets anyways. </w:t>
+      </w:r>
+    </w:p>
+    <w:p>
+      <w:pPr>
+        <w:pStyle w:val="ListParagraph"/>
+        <w:numPr>
+          <w:ilvl w:val="0"/>
+          <w:numId w:val="1"/>
+        </w:numPr>
+        <w:rPr>
+          <w:strike/>
+        </w:rPr>
+      </w:pPr>
+      <w:r>
+        <w:rPr>
+          <w:strike/>
+        </w:rPr>
+        <w:t xml:space="preserve">Rework / improve noise </w:t>
+      </w:r>
+      <w:proofErr w:type="gramStart"/>
+      <w:r>
+        <w:rPr>
+          <w:strike/>
+        </w:rPr>
+        <w:t>model</w:t>
+      </w:r>
+      <w:proofErr w:type="gramEnd"/>
+      <w:r>
+        <w:rPr>
+          <w:strike/>
+        </w:rPr>
+        <w:t xml:space="preserve"> </w:t>
+      </w:r>
+    </w:p>
+    <w:p/>
+    <w:p>
+      <w:r>
+        <w:t>Questions for meeting</w:t>
+      </w:r>
+      <w:r>
+        <w:t>/things to learn</w:t>
+      </w:r>
+      <w:r>
+        <w:t>:</w:t>
+      </w:r>
+    </w:p>
+    <w:p>
+      <w:pPr>
+        <w:pStyle w:val="ListParagraph"/>
+        <w:numPr>
+          <w:ilvl w:val="0"/>
+          <w:numId w:val="1"/>
+        </w:numPr>
+        <w:rPr>
+          <w:strike/>
+        </w:rPr>
+      </w:pPr>
+      <w:r>
+        <w:rPr>
+          <w:strike/>
+        </w:rPr>
+        <w:t>Variational inference for learning weight posterior distribution? Same distribution for each weight?</w:t>
+      </w:r>
+    </w:p>
+    <w:p>
+      <w:pPr>
+        <w:pStyle w:val="ListParagraph"/>
+        <w:numPr>
+          <w:ilvl w:val="0"/>
+          <w:numId w:val="1"/>
+        </w:numPr>
+        <w:rPr>
+          <w:strike/>
+        </w:rPr>
+      </w:pPr>
+      <w:r>
+        <w:rPr>
+          <w:strike/>
+        </w:rPr>
+        <w:t>Explanation of covariance</w:t>
+      </w:r>
+    </w:p>
+    <w:p>
+      <w:pPr>
+        <w:pStyle w:val="ListParagraph"/>
+        <w:numPr>
+          <w:ilvl w:val="0"/>
+          <w:numId w:val="1"/>
+        </w:numPr>
+        <w:rPr>
+          <w:strike/>
+        </w:rPr>
+      </w:pPr>
+      <w:r>
+        <w:rPr>
+          <w:strike/>
+        </w:rPr>
+        <w:t>Thresholding explanation page 4</w:t>
+      </w:r>
+    </w:p>
+    <w:p>
+      <w:pPr>
+        <w:pStyle w:val="ListParagraph"/>
+        <w:numPr>
+          <w:ilvl w:val="0"/>
+          <w:numId w:val="1"/>
+        </w:numPr>
+        <w:rPr>
+          <w:strike/>
+        </w:rPr>
+      </w:pPr>
+      <w:r>
+        <w:rPr>
+          <w:strike/>
+        </w:rPr>
+        <w:t>Probability distribution explanation</w:t>
+      </w:r>
+    </w:p>
+    <w:p>
+      <w:pPr>
+        <w:pStyle w:val="ListParagraph"/>
+        <w:numPr>
+          <w:ilvl w:val="0"/>
+          <w:numId w:val="1"/>
+        </w:numPr>
+        <w:rPr>
+          <w:strike/>
+        </w:rPr>
+      </w:pPr>
+      <w:r>
+        <w:rPr>
+          <w:strike/>
+        </w:rPr>
+        <w:t xml:space="preserve">Gaussian noise model </w:t>
+      </w:r>
+    </w:p>
+    <w:p>
+      <w:pPr>
+        <w:pStyle w:val="ListParagraph"/>
+        <w:numPr>
+          <w:ilvl w:val="0"/>
+          <w:numId w:val="1"/>
+        </w:numPr>
+      </w:pPr>
+      <w:r>
+        <w:rPr>
+          <w:strike/>
+        </w:rPr>
+        <w:t xml:space="preserve">How were mean model parameters and </w:t>
+      </w:r>
+      <w:proofErr w:type="spellStart"/>
+      <w:r>
+        <w:rPr>
+          <w:strike/>
+        </w:rPr>
+        <w:t>stdevs</w:t>
+      </w:r>
+      <w:proofErr w:type="spellEnd"/>
+      <w:r>
+        <w:rPr>
+          <w:strike/>
+        </w:rPr>
+        <w:t xml:space="preserve"> found.</w:t>
+      </w:r>
+      <w:r>
+        <w:rPr>
+          <w:strike/>
+        </w:rPr>
+        <w:t xml:space="preserve"> </w:t>
+      </w:r>
+      <w:r>
+        <w:sym w:font="Wingdings" w:char="F0E0"/>
+      </w:r>
+      <w:r>
+        <w:t xml:space="preserve"> means from </w:t>
+      </w:r>
+      <w:proofErr w:type="spellStart"/>
+      <w:r>
+        <w:t>planck</w:t>
+      </w:r>
+      <w:proofErr w:type="spellEnd"/>
+      <w:r>
+        <w:t xml:space="preserve"> satellite, </w:t>
+      </w:r>
+      <w:proofErr w:type="spellStart"/>
+      <w:r>
+        <w:t>stdevs</w:t>
+      </w:r>
+      <w:proofErr w:type="spellEnd"/>
+      <w:r>
+        <w:t xml:space="preserve"> are forecasted constraints from Euclid.</w:t>
+      </w:r>
+    </w:p>
+    <w:p>
+      <w:pPr>
+        <w:pStyle w:val="ListParagraph"/>
+        <w:numPr>
+          <w:ilvl w:val="0"/>
+          <w:numId w:val="1"/>
+        </w:numPr>
+        <w:rPr>
+          <w:strike/>
+        </w:rPr>
+      </w:pPr>
+      <w:r>
+        <w:rPr>
+          <w:strike/>
+        </w:rPr>
+        <w:t xml:space="preserve">Learn about CNNs and read </w:t>
+      </w:r>
+      <w:r>
+        <w:rPr>
+          <w:strike/>
+        </w:rPr>
+        <w:t>III</w:t>
+      </w:r>
+      <w:r>
+        <w:rPr>
+          <w:strike/>
+        </w:rPr>
+        <w:t>B.</w:t>
+      </w:r>
+    </w:p>
+    <w:p>
+      <w:pPr>
+        <w:pStyle w:val="ListParagraph"/>
+        <w:numPr>
+          <w:ilvl w:val="0"/>
+          <w:numId w:val="1"/>
+        </w:numPr>
+        <w:rPr>
+          <w:strike/>
+        </w:rPr>
+      </w:pPr>
+      <w:r>
+        <w:t>Exp</w:t>
+      </w:r>
+      <w:r>
+        <w:t>l</w:t>
+      </w:r>
+      <w:r>
+        <w:t xml:space="preserve">ain </w:t>
+      </w:r>
+      <w:r>
+        <w:t xml:space="preserve">IV, B, C and </w:t>
+      </w:r>
+      <w:r>
+        <w:rPr>
+          <w:strike/>
+        </w:rPr>
+        <w:t>fig 7,8 (x-axis? F values?)</w:t>
+      </w:r>
+    </w:p>
+    <w:p>
+      <w:pPr>
+        <w:rPr>
+          <w:strike/>
+        </w:rPr>
+      </w:pPr>
+    </w:p>
+    <w:p>
+      <w:r>
+        <w:t xml:space="preserve">Meeting 7/2 </w:t>
+      </w:r>
+      <w:proofErr w:type="spellStart"/>
+      <w:r>
+        <w:t>todo</w:t>
+      </w:r>
+      <w:proofErr w:type="spellEnd"/>
+      <w:r>
+        <w:t>:</w:t>
+      </w:r>
+    </w:p>
+    <w:p>
+      <w:pPr>
+        <w:pStyle w:val="ListParagraph"/>
+        <w:numPr>
+          <w:ilvl w:val="0"/>
+          <w:numId w:val="1"/>
+        </w:numPr>
+      </w:pPr>
+      <w:r>
+        <w:t>Run classification example for next week (priority). (Bacon II)</w:t>
+      </w:r>
+    </w:p>
+    <w:p>
+      <w:pPr>
+        <w:pStyle w:val="ListParagraph"/>
+        <w:numPr>
+          <w:ilvl w:val="0"/>
+          <w:numId w:val="1"/>
+        </w:numPr>
+      </w:pPr>
+      <w:r>
+        <w:t xml:space="preserve">Train a model with the new data. </w:t>
       </w:r>
     </w:p>
     <w:sectPr>

</xml_diff>